<commit_message>
Add work sheets for NW
</commit_message>
<xml_diff>
--- a/NW/PM1/H25午後Ⅰ問2.docx
+++ b/NW/PM1/H25午後Ⅰ問2.docx
@@ -283,7 +283,6 @@
           <w:tab w:val="left" w:pos="426"/>
         </w:tabs>
         <w:rPr>
-          <w:rFonts w:hint="eastAsia"/>
           <w:sz w:val="24"/>
           <w:szCs w:val="32"/>
         </w:rPr>
@@ -1207,7 +1206,6 @@
           <w:tab w:val="left" w:pos="426"/>
         </w:tabs>
         <w:rPr>
-          <w:rFonts w:hint="eastAsia"/>
           <w:sz w:val="24"/>
           <w:szCs w:val="32"/>
         </w:rPr>
@@ -1282,7 +1280,6 @@
           <w:tab w:val="left" w:pos="426"/>
         </w:tabs>
         <w:rPr>
-          <w:rFonts w:hint="eastAsia"/>
           <w:sz w:val="24"/>
           <w:szCs w:val="32"/>
         </w:rPr>
@@ -1932,18 +1929,6 @@
           <w:tab w:val="left" w:pos="426"/>
         </w:tabs>
         <w:rPr>
-          <w:rFonts w:hint="eastAsia"/>
-          <w:sz w:val="24"/>
-          <w:szCs w:val="32"/>
-        </w:rPr>
-      </w:pPr>
-    </w:p>
-    <w:p>
-      <w:pPr>
-        <w:tabs>
-          <w:tab w:val="left" w:pos="426"/>
-        </w:tabs>
-        <w:rPr>
           <w:sz w:val="24"/>
           <w:szCs w:val="32"/>
         </w:rPr>
@@ -1953,15 +1938,7 @@
           <w:sz w:val="24"/>
           <w:szCs w:val="32"/>
         </w:rPr>
-        <w:t xml:space="preserve">(3) </w:t>
-      </w:r>
-      <w:r>
-        <w:rPr>
-          <w:rFonts w:hint="eastAsia"/>
-          <w:sz w:val="24"/>
-          <w:szCs w:val="32"/>
-        </w:rPr>
-        <w:t>障害の原因となった機器の動作</w:t>
+        <w:tab/>
       </w:r>
     </w:p>
     <w:tbl>
@@ -2493,186 +2470,6 @@
           </w:p>
         </w:tc>
       </w:tr>
-      <w:tr>
-        <w:trPr>
-          <w:trHeight w:val="510"/>
-        </w:trPr>
-        <w:tc>
-          <w:tcPr>
-            <w:tcW w:w="510" w:type="dxa"/>
-          </w:tcPr>
-          <w:p>
-            <w:pPr>
-              <w:tabs>
-                <w:tab w:val="left" w:pos="426"/>
-              </w:tabs>
-              <w:rPr>
-                <w:sz w:val="24"/>
-                <w:szCs w:val="32"/>
-              </w:rPr>
-            </w:pPr>
-          </w:p>
-        </w:tc>
-        <w:tc>
-          <w:tcPr>
-            <w:tcW w:w="510" w:type="dxa"/>
-          </w:tcPr>
-          <w:p>
-            <w:pPr>
-              <w:tabs>
-                <w:tab w:val="left" w:pos="426"/>
-              </w:tabs>
-              <w:rPr>
-                <w:sz w:val="24"/>
-                <w:szCs w:val="32"/>
-              </w:rPr>
-            </w:pPr>
-          </w:p>
-        </w:tc>
-        <w:tc>
-          <w:tcPr>
-            <w:tcW w:w="510" w:type="dxa"/>
-          </w:tcPr>
-          <w:p>
-            <w:pPr>
-              <w:tabs>
-                <w:tab w:val="left" w:pos="426"/>
-              </w:tabs>
-              <w:rPr>
-                <w:sz w:val="24"/>
-                <w:szCs w:val="32"/>
-              </w:rPr>
-            </w:pPr>
-          </w:p>
-        </w:tc>
-        <w:tc>
-          <w:tcPr>
-            <w:tcW w:w="510" w:type="dxa"/>
-          </w:tcPr>
-          <w:p>
-            <w:pPr>
-              <w:tabs>
-                <w:tab w:val="left" w:pos="426"/>
-              </w:tabs>
-              <w:rPr>
-                <w:sz w:val="24"/>
-                <w:szCs w:val="32"/>
-              </w:rPr>
-            </w:pPr>
-          </w:p>
-        </w:tc>
-        <w:tc>
-          <w:tcPr>
-            <w:tcW w:w="510" w:type="dxa"/>
-          </w:tcPr>
-          <w:p>
-            <w:pPr>
-              <w:tabs>
-                <w:tab w:val="left" w:pos="426"/>
-              </w:tabs>
-              <w:rPr>
-                <w:sz w:val="24"/>
-                <w:szCs w:val="32"/>
-              </w:rPr>
-            </w:pPr>
-          </w:p>
-        </w:tc>
-        <w:tc>
-          <w:tcPr>
-            <w:tcW w:w="510" w:type="dxa"/>
-            <w:tcBorders>
-              <w:tl2br w:val="single" w:sz="4" w:space="0" w:color="auto"/>
-            </w:tcBorders>
-          </w:tcPr>
-          <w:p>
-            <w:pPr>
-              <w:tabs>
-                <w:tab w:val="left" w:pos="426"/>
-              </w:tabs>
-              <w:rPr>
-                <w:sz w:val="24"/>
-                <w:szCs w:val="32"/>
-              </w:rPr>
-            </w:pPr>
-          </w:p>
-        </w:tc>
-        <w:tc>
-          <w:tcPr>
-            <w:tcW w:w="510" w:type="dxa"/>
-            <w:tcBorders>
-              <w:tl2br w:val="single" w:sz="4" w:space="0" w:color="auto"/>
-            </w:tcBorders>
-          </w:tcPr>
-          <w:p>
-            <w:pPr>
-              <w:tabs>
-                <w:tab w:val="left" w:pos="426"/>
-              </w:tabs>
-              <w:rPr>
-                <w:sz w:val="24"/>
-                <w:szCs w:val="32"/>
-              </w:rPr>
-            </w:pPr>
-          </w:p>
-        </w:tc>
-        <w:tc>
-          <w:tcPr>
-            <w:tcW w:w="510" w:type="dxa"/>
-            <w:tcBorders>
-              <w:tl2br w:val="single" w:sz="4" w:space="0" w:color="auto"/>
-            </w:tcBorders>
-          </w:tcPr>
-          <w:p>
-            <w:pPr>
-              <w:tabs>
-                <w:tab w:val="left" w:pos="426"/>
-              </w:tabs>
-              <w:rPr>
-                <w:sz w:val="24"/>
-                <w:szCs w:val="32"/>
-              </w:rPr>
-            </w:pPr>
-          </w:p>
-        </w:tc>
-        <w:tc>
-          <w:tcPr>
-            <w:tcW w:w="510" w:type="dxa"/>
-            <w:tcBorders>
-              <w:tl2br w:val="single" w:sz="4" w:space="0" w:color="auto"/>
-            </w:tcBorders>
-          </w:tcPr>
-          <w:p>
-            <w:pPr>
-              <w:tabs>
-                <w:tab w:val="left" w:pos="426"/>
-              </w:tabs>
-              <w:rPr>
-                <w:sz w:val="24"/>
-                <w:szCs w:val="32"/>
-              </w:rPr>
-            </w:pPr>
-          </w:p>
-        </w:tc>
-        <w:tc>
-          <w:tcPr>
-            <w:tcW w:w="510" w:type="dxa"/>
-            <w:tcBorders>
-              <w:tl2br w:val="single" w:sz="4" w:space="0" w:color="auto"/>
-            </w:tcBorders>
-          </w:tcPr>
-          <w:p>
-            <w:pPr>
-              <w:tabs>
-                <w:tab w:val="left" w:pos="426"/>
-              </w:tabs>
-              <w:rPr>
-                <w:sz w:val="24"/>
-                <w:szCs w:val="32"/>
-              </w:rPr>
-            </w:pPr>
-          </w:p>
-        </w:tc>
-      </w:tr>
     </w:tbl>
     <w:p>
       <w:pPr>
@@ -2680,6 +2477,18 @@
           <w:tab w:val="left" w:pos="426"/>
         </w:tabs>
         <w:rPr>
+          <w:rFonts w:hint="eastAsia"/>
+          <w:sz w:val="24"/>
+          <w:szCs w:val="32"/>
+        </w:rPr>
+      </w:pPr>
+    </w:p>
+    <w:p>
+      <w:pPr>
+        <w:tabs>
+          <w:tab w:val="left" w:pos="426"/>
+        </w:tabs>
+        <w:rPr>
           <w:sz w:val="24"/>
           <w:szCs w:val="32"/>
         </w:rPr>
@@ -2796,27 +2605,19 @@
       </w:pPr>
       <w:r>
         <w:rPr>
-          <w:rFonts w:hint="eastAsia"/>
           <w:sz w:val="24"/>
           <w:szCs w:val="32"/>
         </w:rPr>
         <w:lastRenderedPageBreak/>
-        <w:t>(</w:t>
+        <w:t xml:space="preserve">(3) </w:t>
       </w:r>
       <w:r>
         <w:rPr>
-          <w:sz w:val="24"/>
-          <w:szCs w:val="32"/>
-        </w:rPr>
-        <w:t xml:space="preserve">4) </w:t>
-      </w:r>
-      <w:r>
-        <w:rPr>
           <w:rFonts w:hint="eastAsia"/>
           <w:sz w:val="24"/>
           <w:szCs w:val="32"/>
         </w:rPr>
-        <w:t>ネットワーク構成</w:t>
+        <w:t>障害の原因となった機器の動作</w:t>
       </w:r>
     </w:p>
     <w:tbl>
@@ -3255,70 +3056,85 @@
         <w:tc>
           <w:tcPr>
             <w:tcW w:w="510" w:type="dxa"/>
-          </w:tcPr>
-          <w:p>
-            <w:pPr>
-              <w:tabs>
-                <w:tab w:val="left" w:pos="426"/>
-              </w:tabs>
-              <w:rPr>
-                <w:sz w:val="24"/>
-                <w:szCs w:val="32"/>
-              </w:rPr>
-            </w:pPr>
-          </w:p>
-        </w:tc>
-        <w:tc>
-          <w:tcPr>
-            <w:tcW w:w="510" w:type="dxa"/>
-          </w:tcPr>
-          <w:p>
-            <w:pPr>
-              <w:tabs>
-                <w:tab w:val="left" w:pos="426"/>
-              </w:tabs>
-              <w:rPr>
-                <w:sz w:val="24"/>
-                <w:szCs w:val="32"/>
-              </w:rPr>
-            </w:pPr>
-          </w:p>
-        </w:tc>
-        <w:tc>
-          <w:tcPr>
-            <w:tcW w:w="510" w:type="dxa"/>
-          </w:tcPr>
-          <w:p>
-            <w:pPr>
-              <w:tabs>
-                <w:tab w:val="left" w:pos="426"/>
-              </w:tabs>
-              <w:rPr>
-                <w:sz w:val="24"/>
-                <w:szCs w:val="32"/>
-              </w:rPr>
-            </w:pPr>
-          </w:p>
-        </w:tc>
-        <w:tc>
-          <w:tcPr>
-            <w:tcW w:w="510" w:type="dxa"/>
-          </w:tcPr>
-          <w:p>
-            <w:pPr>
-              <w:tabs>
-                <w:tab w:val="left" w:pos="426"/>
-              </w:tabs>
-              <w:rPr>
-                <w:sz w:val="24"/>
-                <w:szCs w:val="32"/>
-              </w:rPr>
-            </w:pPr>
-          </w:p>
-        </w:tc>
-        <w:tc>
-          <w:tcPr>
-            <w:tcW w:w="510" w:type="dxa"/>
+            <w:tcBorders>
+              <w:bottom w:val="single" w:sz="4" w:space="0" w:color="auto"/>
+            </w:tcBorders>
+          </w:tcPr>
+          <w:p>
+            <w:pPr>
+              <w:tabs>
+                <w:tab w:val="left" w:pos="426"/>
+              </w:tabs>
+              <w:rPr>
+                <w:sz w:val="24"/>
+                <w:szCs w:val="32"/>
+              </w:rPr>
+            </w:pPr>
+          </w:p>
+        </w:tc>
+        <w:tc>
+          <w:tcPr>
+            <w:tcW w:w="510" w:type="dxa"/>
+            <w:tcBorders>
+              <w:bottom w:val="single" w:sz="4" w:space="0" w:color="auto"/>
+            </w:tcBorders>
+          </w:tcPr>
+          <w:p>
+            <w:pPr>
+              <w:tabs>
+                <w:tab w:val="left" w:pos="426"/>
+              </w:tabs>
+              <w:rPr>
+                <w:sz w:val="24"/>
+                <w:szCs w:val="32"/>
+              </w:rPr>
+            </w:pPr>
+          </w:p>
+        </w:tc>
+        <w:tc>
+          <w:tcPr>
+            <w:tcW w:w="510" w:type="dxa"/>
+            <w:tcBorders>
+              <w:bottom w:val="single" w:sz="4" w:space="0" w:color="auto"/>
+            </w:tcBorders>
+          </w:tcPr>
+          <w:p>
+            <w:pPr>
+              <w:tabs>
+                <w:tab w:val="left" w:pos="426"/>
+              </w:tabs>
+              <w:rPr>
+                <w:sz w:val="24"/>
+                <w:szCs w:val="32"/>
+              </w:rPr>
+            </w:pPr>
+          </w:p>
+        </w:tc>
+        <w:tc>
+          <w:tcPr>
+            <w:tcW w:w="510" w:type="dxa"/>
+            <w:tcBorders>
+              <w:bottom w:val="single" w:sz="4" w:space="0" w:color="auto"/>
+            </w:tcBorders>
+          </w:tcPr>
+          <w:p>
+            <w:pPr>
+              <w:tabs>
+                <w:tab w:val="left" w:pos="426"/>
+              </w:tabs>
+              <w:rPr>
+                <w:sz w:val="24"/>
+                <w:szCs w:val="32"/>
+              </w:rPr>
+            </w:pPr>
+          </w:p>
+        </w:tc>
+        <w:tc>
+          <w:tcPr>
+            <w:tcW w:w="510" w:type="dxa"/>
+            <w:tcBorders>
+              <w:bottom w:val="single" w:sz="4" w:space="0" w:color="auto"/>
+            </w:tcBorders>
           </w:tcPr>
           <w:p>
             <w:pPr>
@@ -3421,8 +3237,828 @@
           <w:tcPr>
             <w:tcW w:w="510" w:type="dxa"/>
             <w:tcBorders>
-              <w:bottom w:val="single" w:sz="4" w:space="0" w:color="auto"/>
+              <w:tl2br w:val="single" w:sz="4" w:space="0" w:color="auto"/>
             </w:tcBorders>
+          </w:tcPr>
+          <w:p>
+            <w:pPr>
+              <w:tabs>
+                <w:tab w:val="left" w:pos="426"/>
+              </w:tabs>
+              <w:rPr>
+                <w:sz w:val="24"/>
+                <w:szCs w:val="32"/>
+              </w:rPr>
+            </w:pPr>
+          </w:p>
+        </w:tc>
+        <w:tc>
+          <w:tcPr>
+            <w:tcW w:w="510" w:type="dxa"/>
+            <w:tcBorders>
+              <w:tl2br w:val="single" w:sz="4" w:space="0" w:color="auto"/>
+            </w:tcBorders>
+          </w:tcPr>
+          <w:p>
+            <w:pPr>
+              <w:tabs>
+                <w:tab w:val="left" w:pos="426"/>
+              </w:tabs>
+              <w:rPr>
+                <w:sz w:val="24"/>
+                <w:szCs w:val="32"/>
+              </w:rPr>
+            </w:pPr>
+          </w:p>
+        </w:tc>
+        <w:tc>
+          <w:tcPr>
+            <w:tcW w:w="510" w:type="dxa"/>
+            <w:tcBorders>
+              <w:tl2br w:val="single" w:sz="4" w:space="0" w:color="auto"/>
+            </w:tcBorders>
+          </w:tcPr>
+          <w:p>
+            <w:pPr>
+              <w:tabs>
+                <w:tab w:val="left" w:pos="426"/>
+              </w:tabs>
+              <w:rPr>
+                <w:sz w:val="24"/>
+                <w:szCs w:val="32"/>
+              </w:rPr>
+            </w:pPr>
+          </w:p>
+        </w:tc>
+        <w:tc>
+          <w:tcPr>
+            <w:tcW w:w="510" w:type="dxa"/>
+            <w:tcBorders>
+              <w:tl2br w:val="single" w:sz="4" w:space="0" w:color="auto"/>
+            </w:tcBorders>
+          </w:tcPr>
+          <w:p>
+            <w:pPr>
+              <w:tabs>
+                <w:tab w:val="left" w:pos="426"/>
+              </w:tabs>
+              <w:rPr>
+                <w:sz w:val="24"/>
+                <w:szCs w:val="32"/>
+              </w:rPr>
+            </w:pPr>
+          </w:p>
+        </w:tc>
+        <w:tc>
+          <w:tcPr>
+            <w:tcW w:w="510" w:type="dxa"/>
+            <w:tcBorders>
+              <w:tl2br w:val="single" w:sz="4" w:space="0" w:color="auto"/>
+            </w:tcBorders>
+          </w:tcPr>
+          <w:p>
+            <w:pPr>
+              <w:tabs>
+                <w:tab w:val="left" w:pos="426"/>
+              </w:tabs>
+              <w:rPr>
+                <w:sz w:val="24"/>
+                <w:szCs w:val="32"/>
+              </w:rPr>
+            </w:pPr>
+          </w:p>
+        </w:tc>
+      </w:tr>
+    </w:tbl>
+    <w:p>
+      <w:pPr>
+        <w:tabs>
+          <w:tab w:val="left" w:pos="426"/>
+        </w:tabs>
+        <w:rPr>
+          <w:sz w:val="24"/>
+          <w:szCs w:val="32"/>
+        </w:rPr>
+      </w:pPr>
+    </w:p>
+    <w:p>
+      <w:pPr>
+        <w:tabs>
+          <w:tab w:val="left" w:pos="426"/>
+        </w:tabs>
+        <w:rPr>
+          <w:sz w:val="24"/>
+          <w:szCs w:val="32"/>
+        </w:rPr>
+      </w:pPr>
+    </w:p>
+    <w:p>
+      <w:pPr>
+        <w:tabs>
+          <w:tab w:val="left" w:pos="426"/>
+        </w:tabs>
+        <w:rPr>
+          <w:sz w:val="24"/>
+          <w:szCs w:val="32"/>
+        </w:rPr>
+      </w:pPr>
+    </w:p>
+    <w:p>
+      <w:pPr>
+        <w:tabs>
+          <w:tab w:val="left" w:pos="426"/>
+        </w:tabs>
+        <w:rPr>
+          <w:sz w:val="24"/>
+          <w:szCs w:val="32"/>
+        </w:rPr>
+      </w:pPr>
+    </w:p>
+    <w:p>
+      <w:pPr>
+        <w:tabs>
+          <w:tab w:val="left" w:pos="426"/>
+        </w:tabs>
+        <w:rPr>
+          <w:sz w:val="24"/>
+          <w:szCs w:val="32"/>
+        </w:rPr>
+      </w:pPr>
+    </w:p>
+    <w:p>
+      <w:pPr>
+        <w:tabs>
+          <w:tab w:val="left" w:pos="426"/>
+        </w:tabs>
+        <w:rPr>
+          <w:sz w:val="24"/>
+          <w:szCs w:val="32"/>
+        </w:rPr>
+      </w:pPr>
+    </w:p>
+    <w:p>
+      <w:pPr>
+        <w:tabs>
+          <w:tab w:val="left" w:pos="426"/>
+        </w:tabs>
+        <w:rPr>
+          <w:sz w:val="24"/>
+          <w:szCs w:val="32"/>
+        </w:rPr>
+      </w:pPr>
+    </w:p>
+    <w:p>
+      <w:pPr>
+        <w:tabs>
+          <w:tab w:val="left" w:pos="426"/>
+        </w:tabs>
+        <w:rPr>
+          <w:sz w:val="24"/>
+          <w:szCs w:val="32"/>
+        </w:rPr>
+      </w:pPr>
+    </w:p>
+    <w:p>
+      <w:pPr>
+        <w:tabs>
+          <w:tab w:val="left" w:pos="426"/>
+        </w:tabs>
+        <w:rPr>
+          <w:sz w:val="24"/>
+          <w:szCs w:val="32"/>
+        </w:rPr>
+      </w:pPr>
+    </w:p>
+    <w:p>
+      <w:pPr>
+        <w:tabs>
+          <w:tab w:val="left" w:pos="426"/>
+        </w:tabs>
+        <w:rPr>
+          <w:sz w:val="24"/>
+          <w:szCs w:val="32"/>
+        </w:rPr>
+      </w:pPr>
+    </w:p>
+    <w:p>
+      <w:pPr>
+        <w:tabs>
+          <w:tab w:val="left" w:pos="426"/>
+        </w:tabs>
+        <w:rPr>
+          <w:sz w:val="24"/>
+          <w:szCs w:val="32"/>
+        </w:rPr>
+      </w:pPr>
+      <w:r>
+        <w:rPr>
+          <w:rFonts w:hint="eastAsia"/>
+          <w:sz w:val="24"/>
+          <w:szCs w:val="32"/>
+        </w:rPr>
+        <w:t>(</w:t>
+      </w:r>
+      <w:r>
+        <w:rPr>
+          <w:sz w:val="24"/>
+          <w:szCs w:val="32"/>
+        </w:rPr>
+        <w:t xml:space="preserve">4) </w:t>
+      </w:r>
+      <w:r>
+        <w:rPr>
+          <w:rFonts w:hint="eastAsia"/>
+          <w:sz w:val="24"/>
+          <w:szCs w:val="32"/>
+        </w:rPr>
+        <w:t>ネットワーク構成</w:t>
+      </w:r>
+    </w:p>
+    <w:tbl>
+      <w:tblPr>
+        <w:tblStyle w:val="a4"/>
+        <w:tblpPr w:leftFromText="142" w:rightFromText="142" w:vertAnchor="text" w:horzAnchor="page" w:tblpX="1841" w:tblpY="1"/>
+        <w:tblW w:w="0" w:type="auto"/>
+        <w:tblLook w:val="04A0" w:firstRow="1" w:lastRow="0" w:firstColumn="1" w:lastColumn="0" w:noHBand="0" w:noVBand="1"/>
+      </w:tblPr>
+      <w:tblGrid>
+        <w:gridCol w:w="510"/>
+        <w:gridCol w:w="510"/>
+        <w:gridCol w:w="510"/>
+        <w:gridCol w:w="510"/>
+        <w:gridCol w:w="510"/>
+        <w:gridCol w:w="510"/>
+        <w:gridCol w:w="510"/>
+        <w:gridCol w:w="510"/>
+        <w:gridCol w:w="510"/>
+        <w:gridCol w:w="510"/>
+      </w:tblGrid>
+      <w:tr>
+        <w:trPr>
+          <w:trHeight w:val="510"/>
+        </w:trPr>
+        <w:tc>
+          <w:tcPr>
+            <w:tcW w:w="510" w:type="dxa"/>
+          </w:tcPr>
+          <w:p>
+            <w:pPr>
+              <w:tabs>
+                <w:tab w:val="left" w:pos="426"/>
+              </w:tabs>
+              <w:rPr>
+                <w:sz w:val="24"/>
+                <w:szCs w:val="32"/>
+              </w:rPr>
+            </w:pPr>
+          </w:p>
+        </w:tc>
+        <w:tc>
+          <w:tcPr>
+            <w:tcW w:w="510" w:type="dxa"/>
+          </w:tcPr>
+          <w:p>
+            <w:pPr>
+              <w:tabs>
+                <w:tab w:val="left" w:pos="426"/>
+              </w:tabs>
+              <w:rPr>
+                <w:sz w:val="24"/>
+                <w:szCs w:val="32"/>
+              </w:rPr>
+            </w:pPr>
+          </w:p>
+        </w:tc>
+        <w:tc>
+          <w:tcPr>
+            <w:tcW w:w="510" w:type="dxa"/>
+          </w:tcPr>
+          <w:p>
+            <w:pPr>
+              <w:tabs>
+                <w:tab w:val="left" w:pos="426"/>
+              </w:tabs>
+              <w:rPr>
+                <w:sz w:val="24"/>
+                <w:szCs w:val="32"/>
+              </w:rPr>
+            </w:pPr>
+          </w:p>
+        </w:tc>
+        <w:tc>
+          <w:tcPr>
+            <w:tcW w:w="510" w:type="dxa"/>
+          </w:tcPr>
+          <w:p>
+            <w:pPr>
+              <w:tabs>
+                <w:tab w:val="left" w:pos="426"/>
+              </w:tabs>
+              <w:rPr>
+                <w:sz w:val="24"/>
+                <w:szCs w:val="32"/>
+              </w:rPr>
+            </w:pPr>
+          </w:p>
+        </w:tc>
+        <w:tc>
+          <w:tcPr>
+            <w:tcW w:w="510" w:type="dxa"/>
+          </w:tcPr>
+          <w:p>
+            <w:pPr>
+              <w:tabs>
+                <w:tab w:val="left" w:pos="426"/>
+              </w:tabs>
+              <w:rPr>
+                <w:sz w:val="24"/>
+                <w:szCs w:val="32"/>
+              </w:rPr>
+            </w:pPr>
+          </w:p>
+        </w:tc>
+        <w:tc>
+          <w:tcPr>
+            <w:tcW w:w="510" w:type="dxa"/>
+          </w:tcPr>
+          <w:p>
+            <w:pPr>
+              <w:tabs>
+                <w:tab w:val="left" w:pos="426"/>
+              </w:tabs>
+              <w:rPr>
+                <w:sz w:val="24"/>
+                <w:szCs w:val="32"/>
+              </w:rPr>
+            </w:pPr>
+          </w:p>
+        </w:tc>
+        <w:tc>
+          <w:tcPr>
+            <w:tcW w:w="510" w:type="dxa"/>
+          </w:tcPr>
+          <w:p>
+            <w:pPr>
+              <w:tabs>
+                <w:tab w:val="left" w:pos="426"/>
+              </w:tabs>
+              <w:rPr>
+                <w:sz w:val="24"/>
+                <w:szCs w:val="32"/>
+              </w:rPr>
+            </w:pPr>
+          </w:p>
+        </w:tc>
+        <w:tc>
+          <w:tcPr>
+            <w:tcW w:w="510" w:type="dxa"/>
+          </w:tcPr>
+          <w:p>
+            <w:pPr>
+              <w:tabs>
+                <w:tab w:val="left" w:pos="426"/>
+              </w:tabs>
+              <w:rPr>
+                <w:sz w:val="24"/>
+                <w:szCs w:val="32"/>
+              </w:rPr>
+            </w:pPr>
+          </w:p>
+        </w:tc>
+        <w:tc>
+          <w:tcPr>
+            <w:tcW w:w="510" w:type="dxa"/>
+          </w:tcPr>
+          <w:p>
+            <w:pPr>
+              <w:tabs>
+                <w:tab w:val="left" w:pos="426"/>
+              </w:tabs>
+              <w:rPr>
+                <w:sz w:val="24"/>
+                <w:szCs w:val="32"/>
+              </w:rPr>
+            </w:pPr>
+          </w:p>
+        </w:tc>
+        <w:tc>
+          <w:tcPr>
+            <w:tcW w:w="510" w:type="dxa"/>
+          </w:tcPr>
+          <w:p>
+            <w:pPr>
+              <w:tabs>
+                <w:tab w:val="left" w:pos="426"/>
+              </w:tabs>
+              <w:rPr>
+                <w:sz w:val="24"/>
+                <w:szCs w:val="32"/>
+              </w:rPr>
+            </w:pPr>
+          </w:p>
+        </w:tc>
+      </w:tr>
+      <w:tr>
+        <w:trPr>
+          <w:trHeight w:val="510"/>
+        </w:trPr>
+        <w:tc>
+          <w:tcPr>
+            <w:tcW w:w="510" w:type="dxa"/>
+          </w:tcPr>
+          <w:p>
+            <w:pPr>
+              <w:tabs>
+                <w:tab w:val="left" w:pos="426"/>
+              </w:tabs>
+              <w:rPr>
+                <w:sz w:val="24"/>
+                <w:szCs w:val="32"/>
+              </w:rPr>
+            </w:pPr>
+          </w:p>
+        </w:tc>
+        <w:tc>
+          <w:tcPr>
+            <w:tcW w:w="510" w:type="dxa"/>
+          </w:tcPr>
+          <w:p>
+            <w:pPr>
+              <w:tabs>
+                <w:tab w:val="left" w:pos="426"/>
+              </w:tabs>
+              <w:rPr>
+                <w:sz w:val="24"/>
+                <w:szCs w:val="32"/>
+              </w:rPr>
+            </w:pPr>
+          </w:p>
+        </w:tc>
+        <w:tc>
+          <w:tcPr>
+            <w:tcW w:w="510" w:type="dxa"/>
+          </w:tcPr>
+          <w:p>
+            <w:pPr>
+              <w:tabs>
+                <w:tab w:val="left" w:pos="426"/>
+              </w:tabs>
+              <w:rPr>
+                <w:sz w:val="24"/>
+                <w:szCs w:val="32"/>
+              </w:rPr>
+            </w:pPr>
+          </w:p>
+        </w:tc>
+        <w:tc>
+          <w:tcPr>
+            <w:tcW w:w="510" w:type="dxa"/>
+          </w:tcPr>
+          <w:p>
+            <w:pPr>
+              <w:tabs>
+                <w:tab w:val="left" w:pos="426"/>
+              </w:tabs>
+              <w:rPr>
+                <w:sz w:val="24"/>
+                <w:szCs w:val="32"/>
+              </w:rPr>
+            </w:pPr>
+          </w:p>
+        </w:tc>
+        <w:tc>
+          <w:tcPr>
+            <w:tcW w:w="510" w:type="dxa"/>
+          </w:tcPr>
+          <w:p>
+            <w:pPr>
+              <w:tabs>
+                <w:tab w:val="left" w:pos="426"/>
+              </w:tabs>
+              <w:rPr>
+                <w:sz w:val="24"/>
+                <w:szCs w:val="32"/>
+              </w:rPr>
+            </w:pPr>
+          </w:p>
+        </w:tc>
+        <w:tc>
+          <w:tcPr>
+            <w:tcW w:w="510" w:type="dxa"/>
+          </w:tcPr>
+          <w:p>
+            <w:pPr>
+              <w:tabs>
+                <w:tab w:val="left" w:pos="426"/>
+              </w:tabs>
+              <w:rPr>
+                <w:sz w:val="24"/>
+                <w:szCs w:val="32"/>
+              </w:rPr>
+            </w:pPr>
+          </w:p>
+        </w:tc>
+        <w:tc>
+          <w:tcPr>
+            <w:tcW w:w="510" w:type="dxa"/>
+          </w:tcPr>
+          <w:p>
+            <w:pPr>
+              <w:tabs>
+                <w:tab w:val="left" w:pos="426"/>
+              </w:tabs>
+              <w:rPr>
+                <w:sz w:val="24"/>
+                <w:szCs w:val="32"/>
+              </w:rPr>
+            </w:pPr>
+          </w:p>
+        </w:tc>
+        <w:tc>
+          <w:tcPr>
+            <w:tcW w:w="510" w:type="dxa"/>
+          </w:tcPr>
+          <w:p>
+            <w:pPr>
+              <w:tabs>
+                <w:tab w:val="left" w:pos="426"/>
+              </w:tabs>
+              <w:rPr>
+                <w:sz w:val="24"/>
+                <w:szCs w:val="32"/>
+              </w:rPr>
+            </w:pPr>
+          </w:p>
+        </w:tc>
+        <w:tc>
+          <w:tcPr>
+            <w:tcW w:w="510" w:type="dxa"/>
+          </w:tcPr>
+          <w:p>
+            <w:pPr>
+              <w:tabs>
+                <w:tab w:val="left" w:pos="426"/>
+              </w:tabs>
+              <w:rPr>
+                <w:sz w:val="24"/>
+                <w:szCs w:val="32"/>
+              </w:rPr>
+            </w:pPr>
+          </w:p>
+        </w:tc>
+        <w:tc>
+          <w:tcPr>
+            <w:tcW w:w="510" w:type="dxa"/>
+          </w:tcPr>
+          <w:p>
+            <w:pPr>
+              <w:tabs>
+                <w:tab w:val="left" w:pos="426"/>
+              </w:tabs>
+              <w:rPr>
+                <w:sz w:val="24"/>
+                <w:szCs w:val="32"/>
+              </w:rPr>
+            </w:pPr>
+          </w:p>
+        </w:tc>
+      </w:tr>
+      <w:tr>
+        <w:trPr>
+          <w:trHeight w:val="510"/>
+        </w:trPr>
+        <w:tc>
+          <w:tcPr>
+            <w:tcW w:w="510" w:type="dxa"/>
+          </w:tcPr>
+          <w:p>
+            <w:pPr>
+              <w:tabs>
+                <w:tab w:val="left" w:pos="426"/>
+              </w:tabs>
+              <w:rPr>
+                <w:sz w:val="24"/>
+                <w:szCs w:val="32"/>
+              </w:rPr>
+            </w:pPr>
+          </w:p>
+        </w:tc>
+        <w:tc>
+          <w:tcPr>
+            <w:tcW w:w="510" w:type="dxa"/>
+          </w:tcPr>
+          <w:p>
+            <w:pPr>
+              <w:tabs>
+                <w:tab w:val="left" w:pos="426"/>
+              </w:tabs>
+              <w:rPr>
+                <w:sz w:val="24"/>
+                <w:szCs w:val="32"/>
+              </w:rPr>
+            </w:pPr>
+          </w:p>
+        </w:tc>
+        <w:tc>
+          <w:tcPr>
+            <w:tcW w:w="510" w:type="dxa"/>
+          </w:tcPr>
+          <w:p>
+            <w:pPr>
+              <w:tabs>
+                <w:tab w:val="left" w:pos="426"/>
+              </w:tabs>
+              <w:rPr>
+                <w:sz w:val="24"/>
+                <w:szCs w:val="32"/>
+              </w:rPr>
+            </w:pPr>
+          </w:p>
+        </w:tc>
+        <w:tc>
+          <w:tcPr>
+            <w:tcW w:w="510" w:type="dxa"/>
+          </w:tcPr>
+          <w:p>
+            <w:pPr>
+              <w:tabs>
+                <w:tab w:val="left" w:pos="426"/>
+              </w:tabs>
+              <w:rPr>
+                <w:sz w:val="24"/>
+                <w:szCs w:val="32"/>
+              </w:rPr>
+            </w:pPr>
+          </w:p>
+        </w:tc>
+        <w:tc>
+          <w:tcPr>
+            <w:tcW w:w="510" w:type="dxa"/>
+          </w:tcPr>
+          <w:p>
+            <w:pPr>
+              <w:tabs>
+                <w:tab w:val="left" w:pos="426"/>
+              </w:tabs>
+              <w:rPr>
+                <w:sz w:val="24"/>
+                <w:szCs w:val="32"/>
+              </w:rPr>
+            </w:pPr>
+          </w:p>
+        </w:tc>
+        <w:tc>
+          <w:tcPr>
+            <w:tcW w:w="510" w:type="dxa"/>
+          </w:tcPr>
+          <w:p>
+            <w:pPr>
+              <w:tabs>
+                <w:tab w:val="left" w:pos="426"/>
+              </w:tabs>
+              <w:rPr>
+                <w:sz w:val="24"/>
+                <w:szCs w:val="32"/>
+              </w:rPr>
+            </w:pPr>
+          </w:p>
+        </w:tc>
+        <w:tc>
+          <w:tcPr>
+            <w:tcW w:w="510" w:type="dxa"/>
+          </w:tcPr>
+          <w:p>
+            <w:pPr>
+              <w:tabs>
+                <w:tab w:val="left" w:pos="426"/>
+              </w:tabs>
+              <w:rPr>
+                <w:sz w:val="24"/>
+                <w:szCs w:val="32"/>
+              </w:rPr>
+            </w:pPr>
+          </w:p>
+        </w:tc>
+        <w:tc>
+          <w:tcPr>
+            <w:tcW w:w="510" w:type="dxa"/>
+          </w:tcPr>
+          <w:p>
+            <w:pPr>
+              <w:tabs>
+                <w:tab w:val="left" w:pos="426"/>
+              </w:tabs>
+              <w:rPr>
+                <w:sz w:val="24"/>
+                <w:szCs w:val="32"/>
+              </w:rPr>
+            </w:pPr>
+          </w:p>
+        </w:tc>
+        <w:tc>
+          <w:tcPr>
+            <w:tcW w:w="510" w:type="dxa"/>
+          </w:tcPr>
+          <w:p>
+            <w:pPr>
+              <w:tabs>
+                <w:tab w:val="left" w:pos="426"/>
+              </w:tabs>
+              <w:rPr>
+                <w:sz w:val="24"/>
+                <w:szCs w:val="32"/>
+              </w:rPr>
+            </w:pPr>
+          </w:p>
+        </w:tc>
+        <w:tc>
+          <w:tcPr>
+            <w:tcW w:w="510" w:type="dxa"/>
+          </w:tcPr>
+          <w:p>
+            <w:pPr>
+              <w:tabs>
+                <w:tab w:val="left" w:pos="426"/>
+              </w:tabs>
+              <w:rPr>
+                <w:sz w:val="24"/>
+                <w:szCs w:val="32"/>
+              </w:rPr>
+            </w:pPr>
+          </w:p>
+        </w:tc>
+      </w:tr>
+      <w:tr>
+        <w:trPr>
+          <w:trHeight w:val="510"/>
+        </w:trPr>
+        <w:tc>
+          <w:tcPr>
+            <w:tcW w:w="510" w:type="dxa"/>
+          </w:tcPr>
+          <w:p>
+            <w:pPr>
+              <w:tabs>
+                <w:tab w:val="left" w:pos="426"/>
+              </w:tabs>
+              <w:rPr>
+                <w:sz w:val="24"/>
+                <w:szCs w:val="32"/>
+              </w:rPr>
+            </w:pPr>
+          </w:p>
+        </w:tc>
+        <w:tc>
+          <w:tcPr>
+            <w:tcW w:w="510" w:type="dxa"/>
+          </w:tcPr>
+          <w:p>
+            <w:pPr>
+              <w:tabs>
+                <w:tab w:val="left" w:pos="426"/>
+              </w:tabs>
+              <w:rPr>
+                <w:sz w:val="24"/>
+                <w:szCs w:val="32"/>
+              </w:rPr>
+            </w:pPr>
+          </w:p>
+        </w:tc>
+        <w:tc>
+          <w:tcPr>
+            <w:tcW w:w="510" w:type="dxa"/>
+          </w:tcPr>
+          <w:p>
+            <w:pPr>
+              <w:tabs>
+                <w:tab w:val="left" w:pos="426"/>
+              </w:tabs>
+              <w:rPr>
+                <w:sz w:val="24"/>
+                <w:szCs w:val="32"/>
+              </w:rPr>
+            </w:pPr>
+          </w:p>
+        </w:tc>
+        <w:tc>
+          <w:tcPr>
+            <w:tcW w:w="510" w:type="dxa"/>
+          </w:tcPr>
+          <w:p>
+            <w:pPr>
+              <w:tabs>
+                <w:tab w:val="left" w:pos="426"/>
+              </w:tabs>
+              <w:rPr>
+                <w:sz w:val="24"/>
+                <w:szCs w:val="32"/>
+              </w:rPr>
+            </w:pPr>
+          </w:p>
+        </w:tc>
+        <w:tc>
+          <w:tcPr>
+            <w:tcW w:w="510" w:type="dxa"/>
           </w:tcPr>
           <w:p>
             <w:pPr>
@@ -3512,6 +4148,25 @@
             </w:pPr>
           </w:p>
         </w:tc>
+        <w:tc>
+          <w:tcPr>
+            <w:tcW w:w="510" w:type="dxa"/>
+            <w:tcBorders>
+              <w:bottom w:val="single" w:sz="4" w:space="0" w:color="auto"/>
+            </w:tcBorders>
+          </w:tcPr>
+          <w:p>
+            <w:pPr>
+              <w:tabs>
+                <w:tab w:val="left" w:pos="426"/>
+              </w:tabs>
+              <w:rPr>
+                <w:sz w:val="24"/>
+                <w:szCs w:val="32"/>
+              </w:rPr>
+            </w:pPr>
+          </w:p>
+        </w:tc>
       </w:tr>
     </w:tbl>
     <w:p>
@@ -3531,53 +4186,50 @@
           <w:tab w:val="left" w:pos="426"/>
         </w:tabs>
         <w:rPr>
-          <w:rFonts w:hint="eastAsia"/>
-          <w:sz w:val="24"/>
-          <w:szCs w:val="32"/>
-        </w:rPr>
-      </w:pPr>
-    </w:p>
-    <w:p>
-      <w:pPr>
-        <w:tabs>
-          <w:tab w:val="left" w:pos="426"/>
-        </w:tabs>
-        <w:rPr>
-          <w:rFonts w:hint="eastAsia"/>
-          <w:sz w:val="24"/>
-          <w:szCs w:val="32"/>
-        </w:rPr>
-      </w:pPr>
-    </w:p>
-    <w:p>
-      <w:pPr>
-        <w:tabs>
-          <w:tab w:val="left" w:pos="426"/>
-        </w:tabs>
-        <w:rPr>
-          <w:sz w:val="24"/>
-          <w:szCs w:val="32"/>
-        </w:rPr>
-      </w:pPr>
-    </w:p>
-    <w:p>
-      <w:pPr>
-        <w:tabs>
-          <w:tab w:val="left" w:pos="426"/>
-        </w:tabs>
-        <w:rPr>
-          <w:sz w:val="24"/>
-          <w:szCs w:val="32"/>
-        </w:rPr>
-      </w:pPr>
-    </w:p>
-    <w:p>
-      <w:pPr>
-        <w:tabs>
-          <w:tab w:val="left" w:pos="426"/>
-        </w:tabs>
-        <w:rPr>
-          <w:rFonts w:hint="eastAsia"/>
+          <w:sz w:val="24"/>
+          <w:szCs w:val="32"/>
+        </w:rPr>
+      </w:pPr>
+    </w:p>
+    <w:p>
+      <w:pPr>
+        <w:tabs>
+          <w:tab w:val="left" w:pos="426"/>
+        </w:tabs>
+        <w:rPr>
+          <w:sz w:val="24"/>
+          <w:szCs w:val="32"/>
+        </w:rPr>
+      </w:pPr>
+    </w:p>
+    <w:p>
+      <w:pPr>
+        <w:tabs>
+          <w:tab w:val="left" w:pos="426"/>
+        </w:tabs>
+        <w:rPr>
+          <w:sz w:val="24"/>
+          <w:szCs w:val="32"/>
+        </w:rPr>
+      </w:pPr>
+    </w:p>
+    <w:p>
+      <w:pPr>
+        <w:tabs>
+          <w:tab w:val="left" w:pos="426"/>
+        </w:tabs>
+        <w:rPr>
+          <w:sz w:val="24"/>
+          <w:szCs w:val="32"/>
+        </w:rPr>
+      </w:pPr>
+    </w:p>
+    <w:p>
+      <w:pPr>
+        <w:tabs>
+          <w:tab w:val="left" w:pos="426"/>
+        </w:tabs>
+        <w:rPr>
           <w:sz w:val="24"/>
           <w:szCs w:val="32"/>
         </w:rPr>

</xml_diff>